<commit_message>
Update Launch provider notes
</commit_message>
<xml_diff>
--- a/Alex/Launch Service Provider/Launch service provider notes.docx
+++ b/Alex/Launch Service Provider/Launch service provider notes.docx
@@ -3,6 +3,7 @@
 <w:document xmlns:wpc="http://schemas.microsoft.com/office/word/2010/wordprocessingCanvas" xmlns:cx="http://schemas.microsoft.com/office/drawing/2014/chartex" xmlns:cx1="http://schemas.microsoft.com/office/drawing/2015/9/8/chartex" xmlns:cx2="http://schemas.microsoft.com/office/drawing/2015/10/21/chartex" xmlns:cx3="http://schemas.microsoft.com/office/drawing/2016/5/9/chartex" xmlns:cx4="http://schemas.microsoft.com/office/drawing/2016/5/10/chartex" xmlns:cx5="http://schemas.microsoft.com/office/drawing/2016/5/11/chartex" xmlns:cx6="http://schemas.microsoft.com/office/drawing/2016/5/12/chartex" xmlns:cx7="http://schemas.microsoft.com/office/drawing/2016/5/13/chartex" xmlns:cx8="http://schemas.microsoft.com/office/drawing/2016/5/14/chartex" xmlns:mc="http://schemas.openxmlformats.org/markup-compatibility/2006" xmlns:aink="http://schemas.microsoft.com/office/drawing/2016/ink" xmlns:am3d="http://schemas.microsoft.com/office/drawing/2017/model3d" xmlns:o="urn:schemas-microsoft-com:office:office" xmlns:oel="http://schemas.microsoft.com/office/2019/extlst" xmlns:r="http://schemas.openxmlformats.org/officeDocument/2006/relationships" xmlns:m="http://schemas.openxmlformats.org/officeDocument/2006/math" xmlns:v="urn:schemas-microsoft-com:vml" xmlns:wp14="http://schemas.microsoft.com/office/word/2010/wordprocessingDrawing" xmlns:wp="http://schemas.openxmlformats.org/drawingml/2006/wordprocessingDrawing" xmlns:w10="urn:schemas-microsoft-com:office:word" xmlns:w="http://schemas.openxmlformats.org/wordprocessingml/2006/main" xmlns:w14="http://schemas.microsoft.com/office/word/2010/wordml" xmlns:w15="http://schemas.microsoft.com/office/word/2012/wordml" xmlns:w16cex="http://schemas.microsoft.com/office/word/2018/wordml/cex" xmlns:w16cid="http://schemas.microsoft.com/office/word/2016/wordml/cid" xmlns:w16="http://schemas.microsoft.com/office/word/2018/wordml" xmlns:w16du="http://schemas.microsoft.com/office/word/2023/wordml/word16du" xmlns:w16sdtdh="http://schemas.microsoft.com/office/word/2020/wordml/sdtdatahash" xmlns:w16se="http://schemas.microsoft.com/office/word/2015/wordml/symex" xmlns:wpg="http://schemas.microsoft.com/office/word/2010/wordprocessingGroup" xmlns:wpi="http://schemas.microsoft.com/office/word/2010/wordprocessingInk" xmlns:wne="http://schemas.microsoft.com/office/word/2006/wordml" xmlns:wps="http://schemas.microsoft.com/office/word/2010/wordprocessingShape" mc:Ignorable="w14 w15 w16se w16cid w16 w16cex w16sdtdh w16du wp14">
   <w:body>
     <w:p>
+      <w:proofErr w:type="spellStart"/>
       <w:r>
         <w:rPr>
           <w:b/>
@@ -11,6 +12,7 @@
         </w:rPr>
         <w:t>Nanoracks</w:t>
       </w:r>
+      <w:proofErr w:type="spellEnd"/>
     </w:p>
     <w:p>
       <w:r>
@@ -28,8 +30,13 @@
       </w:r>
     </w:p>
     <w:p>
-      <w:r>
-        <w:t>51.6 degree inclination</w:t>
+      <w:proofErr w:type="gramStart"/>
+      <w:r>
+        <w:t>51.6 degree</w:t>
+      </w:r>
+      <w:proofErr w:type="gramEnd"/>
+      <w:r>
+        <w:t xml:space="preserve"> inclination</w:t>
       </w:r>
     </w:p>
     <w:p>
@@ -59,7 +66,15 @@
         <w:t>Minimum 300</w:t>
       </w:r>
       <w:r>
-        <w:t>k$ for a rideshare, might be the best option for launching multiple Cubesats as other providers might charge per satellite rather than by a minimum + extra for mass like SpaceX do.</w:t>
+        <w:t xml:space="preserve">k$ for a rideshare, might be the best option for launching multiple </w:t>
+      </w:r>
+      <w:proofErr w:type="spellStart"/>
+      <w:r>
+        <w:t>Cubesats</w:t>
+      </w:r>
+      <w:proofErr w:type="spellEnd"/>
+      <w:r>
+        <w:t xml:space="preserve"> as other providers might charge per satellite rather than by a minimum + extra for mass like SpaceX do.</w:t>
       </w:r>
       <w:r>
         <w:t xml:space="preserve"> – We may need to package them together and plan for separation.</w:t>
@@ -73,6 +88,7 @@
           <w:u w:val="single"/>
         </w:rPr>
       </w:pPr>
+      <w:proofErr w:type="spellStart"/>
       <w:r>
         <w:rPr>
           <w:b/>
@@ -81,10 +97,19 @@
         </w:rPr>
         <w:t>GOMspace</w:t>
       </w:r>
-    </w:p>
-    <w:p>
-      <w:r>
-        <w:t>Offers better integrated packages for 5 year LEO missions with all required hardware – not an option for our mission.</w:t>
+      <w:proofErr w:type="spellEnd"/>
+    </w:p>
+    <w:p>
+      <w:r>
+        <w:t xml:space="preserve">Offers better integrated packages for </w:t>
+      </w:r>
+      <w:proofErr w:type="gramStart"/>
+      <w:r>
+        <w:t>5 year</w:t>
+      </w:r>
+      <w:proofErr w:type="gramEnd"/>
+      <w:r>
+        <w:t xml:space="preserve"> LEO missions with all required hardware – not an option for our mission.</w:t>
       </w:r>
     </w:p>
     <w:p>
@@ -133,6 +158,7 @@
           <w:u w:val="single"/>
         </w:rPr>
       </w:pPr>
+      <w:proofErr w:type="spellStart"/>
       <w:r>
         <w:rPr>
           <w:b/>
@@ -141,6 +167,7 @@
         </w:rPr>
         <w:t>Endurosat</w:t>
       </w:r>
+      <w:proofErr w:type="spellEnd"/>
     </w:p>
     <w:p>
       <w:r>
@@ -219,12 +246,22 @@
     </w:p>
     <w:p>
       <w:r>
+        <w:t>https://www.nasa.gov/wp-content/uploads/2015/03/what_are_cubesats.png</w:t>
+      </w:r>
+    </w:p>
+    <w:p>
+      <w:r>
         <w:t>1U = 10cm x 10cm x 10cm</w:t>
       </w:r>
     </w:p>
     <w:p>
-      <w:r>
-        <w:t>Typically ~ 1kg-1.3kg per 1U</w:t>
+      <w:proofErr w:type="gramStart"/>
+      <w:r>
+        <w:t>Typically</w:t>
+      </w:r>
+      <w:proofErr w:type="gramEnd"/>
+      <w:r>
+        <w:t xml:space="preserve"> ~ 1kg-1.3kg per 1U</w:t>
       </w:r>
       <w:r>
         <w:t>.</w:t>

</xml_diff>